<commit_message>
Map color code enchanced
</commit_message>
<xml_diff>
--- a/maps/MQTT NodeJS.docx
+++ b/maps/MQTT NodeJS.docx
@@ -170,6 +170,71 @@
     <w:p>
       <w:r>
         <w:t>https://developers.google.com/maps/documentation/javascript/</w:t>
+      </w:r>
+    </w:p>
+    <w:p>
+      <w:pPr>
+        <w:rPr>
+          <w:noProof/>
+          <w:lang w:eastAsia="fi-FI"/>
+        </w:rPr>
+      </w:pPr>
+      <w:hyperlink r:id="rId9" w:history="1">
+        <w:r>
+          <w:rPr>
+            <w:rStyle w:val="Hyperlinkki"/>
+            <w:noProof/>
+            <w:lang w:eastAsia="fi-FI"/>
+          </w:rPr>
+          <w:t>https://www.w3schools.com/colors/colors_hsl.asp</w:t>
+        </w:r>
+        <w:r>
+          <w:rPr>
+            <w:rStyle w:val="Hyperlinkki"/>
+            <w:noProof/>
+            <w:lang w:eastAsia="fi-FI"/>
+          </w:rPr>
+          <w:drawing>
+            <wp:inline distT="0" distB="0" distL="0" distR="0" wp14:anchorId="544C5091" wp14:editId="0EBBA112">
+              <wp:extent cx="6120130" cy="3047365"/>
+              <wp:effectExtent l="0" t="0" r="0" b="635"/>
+              <wp:docPr id="4" name="Kuva 4"/>
+              <wp:cNvGraphicFramePr>
+                <a:graphicFrameLocks xmlns:a="http://schemas.openxmlformats.org/drawingml/2006/main" noChangeAspect="1"/>
+              </wp:cNvGraphicFramePr>
+              <a:graphic xmlns:a="http://schemas.openxmlformats.org/drawingml/2006/main">
+                <a:graphicData uri="http://schemas.openxmlformats.org/drawingml/2006/picture">
+                  <pic:pic xmlns:pic="http://schemas.openxmlformats.org/drawingml/2006/picture">
+                    <pic:nvPicPr>
+                      <pic:cNvPr id="1" name=""/>
+                      <pic:cNvPicPr/>
+                    </pic:nvPicPr>
+                    <pic:blipFill>
+                      <a:blip r:embed="rId10"/>
+                      <a:stretch>
+                        <a:fillRect/>
+                      </a:stretch>
+                    </pic:blipFill>
+                    <pic:spPr>
+                      <a:xfrm>
+                        <a:off x="0" y="0"/>
+                        <a:ext cx="6120130" cy="3047365"/>
+                      </a:xfrm>
+                      <a:prstGeom prst="rect">
+                        <a:avLst/>
+                      </a:prstGeom>
+                    </pic:spPr>
+                  </pic:pic>
+                </a:graphicData>
+              </a:graphic>
+            </wp:inline>
+          </w:drawing>
+        </w:r>
+      </w:hyperlink>
+    </w:p>
+    <w:p>
+      <w:r>
+        <w:t>https://www.w3schools.com/colors/colors_hsl.asp</w:t>
       </w:r>
       <w:bookmarkStart w:id="0" w:name="_GoBack"/>
       <w:bookmarkEnd w:id="0"/>

</xml_diff>